<commit_message>
feat(main): add filex lab-4
</commit_message>
<xml_diff>
--- a/labs/lab04/report/report.docx
+++ b/labs/lab04/report/report.docx
@@ -691,7 +691,7 @@
     </w:p>
     <w:p>
       <w:pPr>
-        <w:pStyle w:val="FirstParagraph"/>
+        <w:pStyle w:val="CaptionedFigure"/>
       </w:pPr>
       <w:bookmarkStart w:id="57" w:name="fig:009"/>
       <w:r>
@@ -699,7 +699,7 @@
           <wp:inline>
             <wp:extent cx="5334000" cy="4141235"/>
             <wp:effectExtent b="0" l="0" r="0" t="0"/>
-            <wp:docPr descr="Часть отчета по Л03" title="" id="55" name="Picture"/>
+            <wp:docPr descr="Рис. 9: Часть отчета по Л03" title="" id="55" name="Picture"/>
             <a:graphic>
               <a:graphicData uri="http://schemas.openxmlformats.org/drawingml/2006/picture">
                 <pic:pic>
@@ -737,22 +737,38 @@
         </w:drawing>
       </w:r>
       <w:bookmarkEnd w:id="57"/>
-      <w:r>
-        <w:t xml:space="preserve"> </w:t>
-      </w:r>
-      <w:r>
-        <w:t xml:space="preserve">2) Я загрузила файлы на github</w:t>
-      </w:r>
-      <w:r>
-        <w:t xml:space="preserve"> </w:t>
-      </w:r>
+    </w:p>
+    <w:p>
+      <w:pPr>
+        <w:pStyle w:val="ImageCaption"/>
+      </w:pPr>
+      <w:r>
+        <w:t xml:space="preserve">Рис. 9: Часть отчета по Л03</w:t>
+      </w:r>
+    </w:p>
+    <w:p>
+      <w:pPr>
+        <w:numPr>
+          <w:ilvl w:val="0"/>
+          <w:numId w:val="1008"/>
+        </w:numPr>
+        <w:pStyle w:val="Compact"/>
+      </w:pPr>
+      <w:r>
+        <w:t xml:space="preserve">Я загрузила файлы на github</w:t>
+      </w:r>
+    </w:p>
+    <w:p>
+      <w:pPr>
+        <w:pStyle w:val="CaptionedFigure"/>
+      </w:pPr>
       <w:bookmarkStart w:id="61" w:name="fig:010"/>
       <w:r>
         <w:drawing>
           <wp:inline>
             <wp:extent cx="5334000" cy="3335831"/>
             <wp:effectExtent b="0" l="0" r="0" t="0"/>
-            <wp:docPr descr="Загрузка файлов на github" title="" id="59" name="Picture"/>
+            <wp:docPr descr="Рис. 10: Загрузка файлов на github" title="" id="59" name="Picture"/>
             <a:graphic>
               <a:graphicData uri="http://schemas.openxmlformats.org/drawingml/2006/picture">
                 <pic:pic>
@@ -790,23 +806,44 @@
         </w:drawing>
       </w:r>
       <w:bookmarkEnd w:id="61"/>
-      <w:r>
-        <w:t xml:space="preserve"> </w:t>
-      </w:r>
-      <w:r>
-        <w:t xml:space="preserve"># Выводы</w:t>
-      </w:r>
-    </w:p>
-    <w:p>
-      <w:pPr>
-        <w:pStyle w:val="BodyText"/>
+    </w:p>
+    <w:p>
+      <w:pPr>
+        <w:pStyle w:val="ImageCaption"/>
+      </w:pPr>
+      <w:r>
+        <w:t xml:space="preserve">Рис. 10: Загрузка файлов на github</w:t>
+      </w:r>
+    </w:p>
+    <w:bookmarkEnd w:id="62"/>
+    <w:bookmarkStart w:id="63" w:name="выводы"/>
+    <w:p>
+      <w:pPr>
+        <w:pStyle w:val="Heading1"/>
+      </w:pPr>
+      <w:r>
+        <w:rPr>
+          <w:rStyle w:val="SectionNumber"/>
+        </w:rPr>
+        <w:t xml:space="preserve">4</w:t>
+      </w:r>
+      <w:r>
+        <w:tab/>
+      </w:r>
+      <w:r>
+        <w:t xml:space="preserve">Выводы</w:t>
+      </w:r>
+    </w:p>
+    <w:p>
+      <w:pPr>
+        <w:pStyle w:val="FirstParagraph"/>
       </w:pPr>
       <w:r>
         <w:t xml:space="preserve">Я овладела практическими навыками легковесного языка разметки Markdown</w:t>
       </w:r>
     </w:p>
-    <w:bookmarkEnd w:id="62"/>
-    <w:bookmarkStart w:id="64" w:name="список-литературы"/>
+    <w:bookmarkEnd w:id="63"/>
+    <w:bookmarkStart w:id="65" w:name="список-литературы"/>
     <w:p>
       <w:pPr>
         <w:pStyle w:val="Heading1"/>
@@ -815,9 +852,9 @@
         <w:t xml:space="preserve">Список литературы</w:t>
       </w:r>
     </w:p>
-    <w:bookmarkStart w:id="63" w:name="refs"/>
-    <w:bookmarkEnd w:id="63"/>
+    <w:bookmarkStart w:id="64" w:name="refs"/>
     <w:bookmarkEnd w:id="64"/>
+    <w:bookmarkEnd w:id="65"/>
     <w:sectPr/>
   </w:body>
 </w:document>
@@ -1645,6 +1682,36 @@
     </w:lvlOverride>
     <w:lvlOverride w:ilvl="8">
       <w:startOverride w:val="1"/>
+    </w:lvlOverride>
+  </w:num>
+  <w:num w:numId="1008">
+    <w:abstractNumId w:val="99422"/>
+    <w:lvlOverride w:ilvl="0">
+      <w:startOverride w:val="2"/>
+    </w:lvlOverride>
+    <w:lvlOverride w:ilvl="1">
+      <w:startOverride w:val="2"/>
+    </w:lvlOverride>
+    <w:lvlOverride w:ilvl="2">
+      <w:startOverride w:val="2"/>
+    </w:lvlOverride>
+    <w:lvlOverride w:ilvl="3">
+      <w:startOverride w:val="2"/>
+    </w:lvlOverride>
+    <w:lvlOverride w:ilvl="4">
+      <w:startOverride w:val="2"/>
+    </w:lvlOverride>
+    <w:lvlOverride w:ilvl="5">
+      <w:startOverride w:val="2"/>
+    </w:lvlOverride>
+    <w:lvlOverride w:ilvl="6">
+      <w:startOverride w:val="2"/>
+    </w:lvlOverride>
+    <w:lvlOverride w:ilvl="7">
+      <w:startOverride w:val="2"/>
+    </w:lvlOverride>
+    <w:lvlOverride w:ilvl="8">
+      <w:startOverride w:val="2"/>
     </w:lvlOverride>
   </w:num>
 </w:numbering>

</xml_diff>